<commit_message>
Projektdokumentation fertiggestellt und Abgabeeordner erstellt
</commit_message>
<xml_diff>
--- a/Projektdokumentation.docx
+++ b/Projektdokumentation.docx
@@ -60,6 +60,24 @@
                     <w:lang w:val="de-DE"/>
                   </w:rPr>
                 </w:pPr>
+                <w:r>
+                  <w:rPr>
+                    <w:color w:val="2F5496" w:themeColor="accent1" w:themeShade="BF"/>
+                    <w:sz w:val="24"/>
+                    <w:lang w:val="de-DE"/>
+                  </w:rPr>
+                  <w:t xml:space="preserve">Phase 1 der funktionalen Segmentierung von Enterprise </w:t>
+                </w:r>
+                <w:proofErr w:type="gramStart"/>
+                <w:r>
+                  <w:rPr>
+                    <w:color w:val="2F5496" w:themeColor="accent1" w:themeShade="BF"/>
+                    <w:sz w:val="24"/>
+                    <w:lang w:val="de-DE"/>
+                  </w:rPr>
+                  <w:t>IT Netzwerken</w:t>
+                </w:r>
+                <w:proofErr w:type="gramEnd"/>
               </w:p>
             </w:tc>
           </w:tr>
@@ -159,7 +177,23 @@
                         <w:sz w:val="24"/>
                         <w:lang w:val="de-DE"/>
                       </w:rPr>
-                      <w:t>Max Ullman, Daniel Kühnel</w:t>
+                      <w:t>Max Ullman</w:t>
+                    </w:r>
+                    <w:r>
+                      <w:rPr>
+                        <w:color w:val="2F5496" w:themeColor="accent1" w:themeShade="BF"/>
+                        <w:sz w:val="24"/>
+                        <w:lang w:val="de-DE"/>
+                      </w:rPr>
+                      <w:t>n</w:t>
+                    </w:r>
+                    <w:r>
+                      <w:rPr>
+                        <w:color w:val="2F5496" w:themeColor="accent1" w:themeShade="BF"/>
+                        <w:sz w:val="24"/>
+                        <w:lang w:val="de-DE"/>
+                      </w:rPr>
+                      <w:t>, Daniel Kühnel</w:t>
                     </w:r>
                   </w:p>
                 </w:tc>
@@ -223,7 +257,7 @@
                         <w:szCs w:val="28"/>
                         <w:lang w:val="de-DE"/>
                       </w:rPr>
-                      <w:t>Max Ullman, Daniel Kühnel</w:t>
+                      <w:t>Max Ullmann, Daniel Kühnel</w:t>
                     </w:r>
                   </w:p>
                 </w:sdtContent>
@@ -373,7 +407,7 @@
             </w:rPr>
             <w:fldChar w:fldCharType="separate"/>
           </w:r>
-          <w:hyperlink w:anchor="_Toc122094691" w:history="1">
+          <w:hyperlink w:anchor="_Toc122095457" w:history="1">
             <w:r>
               <w:rPr>
                 <w:rStyle w:val="Hyperlink"/>
@@ -417,7 +451,7 @@
                 <w:noProof/>
                 <w:webHidden/>
               </w:rPr>
-              <w:instrText xml:space="preserve"> PAGEREF _Toc122094691 \h </w:instrText>
+              <w:instrText xml:space="preserve"> PAGEREF _Toc122095457 \h </w:instrText>
             </w:r>
             <w:r>
               <w:rPr>
@@ -462,7 +496,7 @@
               <w:lang w:val="de-DE"/>
             </w:rPr>
           </w:pPr>
-          <w:hyperlink w:anchor="_Toc122094692" w:history="1">
+          <w:hyperlink w:anchor="_Toc122095458" w:history="1">
             <w:r>
               <w:rPr>
                 <w:rStyle w:val="Hyperlink"/>
@@ -506,7 +540,7 @@
                 <w:noProof/>
                 <w:webHidden/>
               </w:rPr>
-              <w:instrText xml:space="preserve"> PAGEREF _Toc122094692 \h </w:instrText>
+              <w:instrText xml:space="preserve"> PAGEREF _Toc122095458 \h </w:instrText>
             </w:r>
             <w:r>
               <w:rPr>
@@ -551,7 +585,7 @@
               <w:lang w:val="de-DE"/>
             </w:rPr>
           </w:pPr>
-          <w:hyperlink w:anchor="_Toc122094693" w:history="1">
+          <w:hyperlink w:anchor="_Toc122095459" w:history="1">
             <w:r>
               <w:rPr>
                 <w:rStyle w:val="Hyperlink"/>
@@ -595,7 +629,7 @@
                 <w:noProof/>
                 <w:webHidden/>
               </w:rPr>
-              <w:instrText xml:space="preserve"> PAGEREF _Toc122094693 \h </w:instrText>
+              <w:instrText xml:space="preserve"> PAGEREF _Toc122095459 \h </w:instrText>
             </w:r>
             <w:r>
               <w:rPr>
@@ -640,7 +674,7 @@
               <w:lang w:val="de-DE"/>
             </w:rPr>
           </w:pPr>
-          <w:hyperlink w:anchor="_Toc122094694" w:history="1">
+          <w:hyperlink w:anchor="_Toc122095460" w:history="1">
             <w:r>
               <w:rPr>
                 <w:rStyle w:val="Hyperlink"/>
@@ -684,7 +718,7 @@
                 <w:noProof/>
                 <w:webHidden/>
               </w:rPr>
-              <w:instrText xml:space="preserve"> PAGEREF _Toc122094694 \h </w:instrText>
+              <w:instrText xml:space="preserve"> PAGEREF _Toc122095460 \h </w:instrText>
             </w:r>
             <w:r>
               <w:rPr>
@@ -761,7 +795,7 @@
           <w:lang w:val="de-DE"/>
         </w:rPr>
       </w:pPr>
-      <w:bookmarkStart w:id="0" w:name="_Toc122094691"/>
+      <w:bookmarkStart w:id="0" w:name="_Toc122095457"/>
       <w:r>
         <w:rPr>
           <w:lang w:val="de-DE"/>
@@ -1352,7 +1386,7 @@
       <w:pPr>
         <w:spacing w:line="360" w:lineRule="auto"/>
         <w:rPr>
-          <w:lang w:val="en-US"/>
+          <w:lang w:val="de-DE"/>
         </w:rPr>
       </w:pPr>
       <w:r>
@@ -1426,31 +1460,27 @@
       </w:r>
       <w:r>
         <w:rPr>
-          <w:lang w:val="en-US"/>
-        </w:rPr>
-        <w:t>Use-Case Diagram</w:t>
-      </w:r>
-      <w:r>
-        <w:rPr>
-          <w:lang w:val="en-US"/>
-        </w:rPr>
-        <w:t>,</w:t>
-      </w:r>
-      <w:r>
-        <w:rPr>
-          <w:lang w:val="en-US"/>
-        </w:rPr>
-        <w:t xml:space="preserve"> inkl. Akteur</w:t>
-      </w:r>
-      <w:r>
-        <w:rPr>
-          <w:lang w:val="en-US"/>
-        </w:rPr>
-        <w:t>e</w:t>
-      </w:r>
-      <w:r>
-        <w:rPr>
-          <w:lang w:val="en-US"/>
+          <w:lang w:val="de-DE"/>
+        </w:rPr>
+        <w:t xml:space="preserve">Use-Case </w:t>
+      </w:r>
+      <w:proofErr w:type="spellStart"/>
+      <w:r>
+        <w:rPr>
+          <w:lang w:val="de-DE"/>
+        </w:rPr>
+        <w:t>Diagram</w:t>
+      </w:r>
+      <w:proofErr w:type="spellEnd"/>
+      <w:r>
+        <w:rPr>
+          <w:lang w:val="de-DE"/>
+        </w:rPr>
+        <w:t>, inkl. Akteure</w:t>
+      </w:r>
+      <w:r>
+        <w:rPr>
+          <w:lang w:val="de-DE"/>
         </w:rPr>
         <w:t>:</w:t>
       </w:r>
@@ -1460,12 +1490,12 @@
         <w:spacing w:line="360" w:lineRule="auto"/>
         <w:jc w:val="left"/>
         <w:rPr>
-          <w:lang w:val="en-US"/>
-        </w:rPr>
-      </w:pPr>
-      <w:r>
-        <w:rPr>
-          <w:lang w:val="en-US"/>
+          <w:lang w:val="de-DE"/>
+        </w:rPr>
+      </w:pPr>
+      <w:r>
+        <w:rPr>
+          <w:lang w:val="de-DE"/>
         </w:rPr>
         <w:br w:type="page"/>
       </w:r>
@@ -1482,7 +1512,7 @@
           <w:lang w:val="de-DE"/>
         </w:rPr>
       </w:pPr>
-      <w:bookmarkStart w:id="1" w:name="_Toc122094692"/>
+      <w:bookmarkStart w:id="1" w:name="_Toc122095458"/>
       <w:r>
         <w:rPr>
           <w:lang w:val="de-DE"/>
@@ -1642,6 +1672,7 @@
       </w:pPr>
       <w:r>
         <w:rPr>
+          <w:noProof/>
           <w:lang w:val="de-DE"/>
         </w:rPr>
         <w:drawing>
@@ -1721,7 +1752,7 @@
           <w:lang w:val="de-DE"/>
         </w:rPr>
       </w:pPr>
-      <w:bookmarkStart w:id="2" w:name="_Toc122094693"/>
+      <w:bookmarkStart w:id="2" w:name="_Toc122095459"/>
       <w:r>
         <w:rPr>
           <w:lang w:val="de-DE"/>
@@ -1750,7 +1781,7 @@
           <w:lang w:val="de-DE"/>
         </w:rPr>
       </w:pPr>
-      <w:bookmarkStart w:id="3" w:name="_Toc122094694"/>
+      <w:bookmarkStart w:id="3" w:name="_Toc122095460"/>
       <w:r>
         <w:rPr>
           <w:lang w:val="de-DE"/>
@@ -2815,6 +2846,7 @@
   <w:rsids>
     <w:rsidRoot w:val="001C6406"/>
     <w:rsid w:val="001C6406"/>
+    <w:rsid w:val="00371023"/>
     <w:rsid w:val="007B4856"/>
   </w:rsids>
   <m:mathPr>

</xml_diff>